<commit_message>
Updating DrugBank Use Case (hopefully to its final version)
</commit_message>
<xml_diff>
--- a/kb/UseCases/ucDrugBank.docx
+++ b/kb/UseCases/ucDrugBank.docx
@@ -72,14 +72,14 @@
         </w:tblCellMar>
       </w:tblPr>
       <w:tblGrid>
-        <w:gridCol w:w="2700"/>
-        <w:gridCol w:w="7278"/>
+        <w:gridCol w:w="2250"/>
+        <w:gridCol w:w="7728"/>
       </w:tblGrid>
       <w:tr>
         <w:trPr/>
         <w:tc>
           <w:tcPr>
-            <w:tcW w:w="2700" w:type="dxa"/>
+            <w:tcW w:w="2250" w:type="dxa"/>
             <w:tcBorders>
               <w:top w:val="single" w:sz="4" w:space="0" w:color="000000"/>
               <w:left w:val="single" w:sz="4" w:space="0" w:color="000000"/>
@@ -131,7 +131,7 @@
         </w:tc>
         <w:tc>
           <w:tcPr>
-            <w:tcW w:w="7278" w:type="dxa"/>
+            <w:tcW w:w="7728" w:type="dxa"/>
             <w:tcBorders>
               <w:top w:val="single" w:sz="4" w:space="0" w:color="000000"/>
               <w:left w:val="single" w:sz="4" w:space="0" w:color="000000"/>
@@ -187,7 +187,7 @@
         <w:trPr/>
         <w:tc>
           <w:tcPr>
-            <w:tcW w:w="2700" w:type="dxa"/>
+            <w:tcW w:w="2250" w:type="dxa"/>
             <w:tcBorders>
               <w:left w:val="single" w:sz="4" w:space="0" w:color="000000"/>
               <w:bottom w:val="single" w:sz="4" w:space="0" w:color="000000"/>
@@ -238,7 +238,7 @@
         </w:tc>
         <w:tc>
           <w:tcPr>
-            <w:tcW w:w="7278" w:type="dxa"/>
+            <w:tcW w:w="7728" w:type="dxa"/>
             <w:tcBorders>
               <w:left w:val="single" w:sz="4" w:space="0" w:color="000000"/>
               <w:bottom w:val="single" w:sz="4" w:space="0" w:color="000000"/>
@@ -293,7 +293,7 @@
         <w:trPr/>
         <w:tc>
           <w:tcPr>
-            <w:tcW w:w="2700" w:type="dxa"/>
+            <w:tcW w:w="2250" w:type="dxa"/>
             <w:tcBorders>
               <w:left w:val="single" w:sz="4" w:space="0" w:color="000000"/>
               <w:bottom w:val="single" w:sz="4" w:space="0" w:color="000000"/>
@@ -344,7 +344,7 @@
         </w:tc>
         <w:tc>
           <w:tcPr>
-            <w:tcW w:w="7278" w:type="dxa"/>
+            <w:tcW w:w="7728" w:type="dxa"/>
             <w:tcBorders>
               <w:left w:val="single" w:sz="4" w:space="0" w:color="000000"/>
               <w:bottom w:val="single" w:sz="4" w:space="0" w:color="000000"/>
@@ -399,7 +399,7 @@
         <w:trPr/>
         <w:tc>
           <w:tcPr>
-            <w:tcW w:w="2700" w:type="dxa"/>
+            <w:tcW w:w="2250" w:type="dxa"/>
             <w:tcBorders>
               <w:left w:val="single" w:sz="4" w:space="0" w:color="000000"/>
               <w:bottom w:val="single" w:sz="4" w:space="0" w:color="000000"/>
@@ -450,7 +450,7 @@
         </w:tc>
         <w:tc>
           <w:tcPr>
-            <w:tcW w:w="7278" w:type="dxa"/>
+            <w:tcW w:w="7728" w:type="dxa"/>
             <w:tcBorders>
               <w:left w:val="single" w:sz="4" w:space="0" w:color="000000"/>
               <w:bottom w:val="single" w:sz="4" w:space="0" w:color="000000"/>
@@ -505,7 +505,7 @@
         <w:trPr/>
         <w:tc>
           <w:tcPr>
-            <w:tcW w:w="2700" w:type="dxa"/>
+            <w:tcW w:w="2250" w:type="dxa"/>
             <w:tcBorders>
               <w:left w:val="single" w:sz="4" w:space="0" w:color="000000"/>
               <w:bottom w:val="single" w:sz="4" w:space="0" w:color="000000"/>
@@ -556,7 +556,7 @@
         </w:tc>
         <w:tc>
           <w:tcPr>
-            <w:tcW w:w="7278" w:type="dxa"/>
+            <w:tcW w:w="7728" w:type="dxa"/>
             <w:tcBorders>
               <w:left w:val="single" w:sz="4" w:space="0" w:color="000000"/>
               <w:bottom w:val="single" w:sz="4" w:space="0" w:color="000000"/>
@@ -694,7 +694,7 @@
         <w:trPr/>
         <w:tc>
           <w:tcPr>
-            <w:tcW w:w="2700" w:type="dxa"/>
+            <w:tcW w:w="2250" w:type="dxa"/>
             <w:tcBorders>
               <w:left w:val="single" w:sz="4" w:space="0" w:color="000000"/>
               <w:bottom w:val="single" w:sz="4" w:space="0" w:color="000000"/>
@@ -745,7 +745,7 @@
         </w:tc>
         <w:tc>
           <w:tcPr>
-            <w:tcW w:w="7278" w:type="dxa"/>
+            <w:tcW w:w="7728" w:type="dxa"/>
             <w:tcBorders>
               <w:left w:val="single" w:sz="4" w:space="0" w:color="000000"/>
               <w:bottom w:val="single" w:sz="4" w:space="0" w:color="000000"/>
@@ -784,7 +784,7 @@
         <w:trPr/>
         <w:tc>
           <w:tcPr>
-            <w:tcW w:w="2700" w:type="dxa"/>
+            <w:tcW w:w="2250" w:type="dxa"/>
             <w:tcBorders>
               <w:left w:val="single" w:sz="4" w:space="0" w:color="000000"/>
               <w:bottom w:val="single" w:sz="4" w:space="0" w:color="000000"/>
@@ -835,7 +835,7 @@
         </w:tc>
         <w:tc>
           <w:tcPr>
-            <w:tcW w:w="7278" w:type="dxa"/>
+            <w:tcW w:w="7728" w:type="dxa"/>
             <w:tcBorders>
               <w:left w:val="single" w:sz="4" w:space="0" w:color="000000"/>
               <w:bottom w:val="single" w:sz="4" w:space="0" w:color="000000"/>
@@ -1085,7 +1085,7 @@
         <w:trPr/>
         <w:tc>
           <w:tcPr>
-            <w:tcW w:w="2700" w:type="dxa"/>
+            <w:tcW w:w="2250" w:type="dxa"/>
             <w:tcBorders>
               <w:left w:val="single" w:sz="4" w:space="0" w:color="000000"/>
               <w:bottom w:val="single" w:sz="4" w:space="0" w:color="000000"/>
@@ -1136,7 +1136,7 @@
         </w:tc>
         <w:tc>
           <w:tcPr>
-            <w:tcW w:w="7278" w:type="dxa"/>
+            <w:tcW w:w="7728" w:type="dxa"/>
             <w:tcBorders>
               <w:left w:val="single" w:sz="4" w:space="0" w:color="000000"/>
               <w:bottom w:val="single" w:sz="4" w:space="0" w:color="000000"/>
@@ -1193,7 +1193,7 @@
         <w:trPr/>
         <w:tc>
           <w:tcPr>
-            <w:tcW w:w="2700" w:type="dxa"/>
+            <w:tcW w:w="2250" w:type="dxa"/>
             <w:tcBorders>
               <w:left w:val="single" w:sz="4" w:space="0" w:color="000000"/>
               <w:bottom w:val="single" w:sz="4" w:space="0" w:color="000000"/>
@@ -1232,7 +1232,7 @@
         </w:tc>
         <w:tc>
           <w:tcPr>
-            <w:tcW w:w="7278" w:type="dxa"/>
+            <w:tcW w:w="7728" w:type="dxa"/>
             <w:tcBorders>
               <w:left w:val="single" w:sz="4" w:space="0" w:color="000000"/>
               <w:bottom w:val="single" w:sz="4" w:space="0" w:color="000000"/>
@@ -1245,6 +1245,173 @@
               <w:pStyle w:val="TableContents"/>
               <w:bidi w:val="0"/>
               <w:jc w:val="left"/>
+              <w:rPr/>
+            </w:pPr>
+            <w:r>
+              <w:rPr>
+                <w:b w:val="false"/>
+                <w:bCs w:val="false"/>
+                <w:i w:val="false"/>
+                <w:iCs w:val="false"/>
+                <w:strike w:val="false"/>
+                <w:dstrike w:val="false"/>
+                <w:outline w:val="false"/>
+                <w:shadow w:val="false"/>
+                <w:color w:val="000000"/>
+                <w:sz w:val="24"/>
+                <w:szCs w:val="24"/>
+                <w:u w:val="none"/>
+              </w:rPr>
+              <w:t xml:space="preserve">O tratamento de erros (como requisições inválidas </w:t>
+            </w:r>
+            <w:r>
+              <w:rPr>
+                <w:rFonts w:eastAsia="NSimSun" w:cs="Lucida Sans"/>
+                <w:b w:val="false"/>
+                <w:bCs w:val="false"/>
+                <w:i w:val="false"/>
+                <w:iCs w:val="false"/>
+                <w:strike w:val="false"/>
+                <w:dstrike w:val="false"/>
+                <w:outline w:val="false"/>
+                <w:shadow w:val="false"/>
+                <w:color w:val="000000"/>
+                <w:kern w:val="2"/>
+                <w:sz w:val="24"/>
+                <w:szCs w:val="24"/>
+                <w:u w:val="none"/>
+                <w:lang w:val="en-US" w:eastAsia="zh-CN" w:bidi="hi-IN"/>
+              </w:rPr>
+              <w:t>e</w:t>
+            </w:r>
+            <w:r>
+              <w:rPr>
+                <w:b w:val="false"/>
+                <w:bCs w:val="false"/>
+                <w:i w:val="false"/>
+                <w:iCs w:val="false"/>
+                <w:strike w:val="false"/>
+                <w:dstrike w:val="false"/>
+                <w:outline w:val="false"/>
+                <w:shadow w:val="false"/>
+                <w:color w:val="000000"/>
+                <w:sz w:val="24"/>
+                <w:szCs w:val="24"/>
+                <w:u w:val="none"/>
+              </w:rPr>
+              <w:t xml:space="preserve"> </w:t>
+            </w:r>
+            <w:r>
+              <w:rPr>
+                <w:b w:val="false"/>
+                <w:bCs w:val="false"/>
+                <w:i/>
+                <w:iCs/>
+                <w:strike w:val="false"/>
+                <w:dstrike w:val="false"/>
+                <w:outline w:val="false"/>
+                <w:shadow w:val="false"/>
+                <w:color w:val="000000"/>
+                <w:sz w:val="24"/>
+                <w:szCs w:val="24"/>
+                <w:u w:val="none"/>
+              </w:rPr>
+              <w:t>timeouts</w:t>
+            </w:r>
+            <w:r>
+              <w:rPr>
+                <w:b w:val="false"/>
+                <w:bCs w:val="false"/>
+                <w:i w:val="false"/>
+                <w:iCs w:val="false"/>
+                <w:strike w:val="false"/>
+                <w:dstrike w:val="false"/>
+                <w:outline w:val="false"/>
+                <w:shadow w:val="false"/>
+                <w:color w:val="000000"/>
+                <w:sz w:val="24"/>
+                <w:szCs w:val="24"/>
+                <w:u w:val="none"/>
+              </w:rPr>
+              <w:t xml:space="preserve">) é feito pelo </w:t>
+            </w:r>
+            <w:r>
+              <w:rPr>
+                <w:b w:val="false"/>
+                <w:bCs w:val="false"/>
+                <w:i/>
+                <w:iCs/>
+                <w:strike w:val="false"/>
+                <w:dstrike w:val="false"/>
+                <w:outline w:val="false"/>
+                <w:shadow w:val="false"/>
+                <w:color w:val="000000"/>
+                <w:sz w:val="24"/>
+                <w:szCs w:val="24"/>
+                <w:u w:val="none"/>
+              </w:rPr>
+              <w:t>framework</w:t>
+            </w:r>
+            <w:r>
+              <w:rPr>
+                <w:b w:val="false"/>
+                <w:bCs w:val="false"/>
+                <w:i w:val="false"/>
+                <w:iCs w:val="false"/>
+                <w:strike w:val="false"/>
+                <w:dstrike w:val="false"/>
+                <w:outline w:val="false"/>
+                <w:shadow w:val="false"/>
+                <w:color w:val="000000"/>
+                <w:sz w:val="24"/>
+                <w:szCs w:val="24"/>
+                <w:u w:val="none"/>
+              </w:rPr>
+              <w:t xml:space="preserve"> utilizado (mensagens de </w:t>
+            </w:r>
+            <w:r>
+              <w:rPr>
+                <w:rFonts w:eastAsia="NSimSun" w:cs="Lucida Sans"/>
+                <w:b w:val="false"/>
+                <w:bCs w:val="false"/>
+                <w:i w:val="false"/>
+                <w:iCs w:val="false"/>
+                <w:strike w:val="false"/>
+                <w:dstrike w:val="false"/>
+                <w:outline w:val="false"/>
+                <w:shadow w:val="false"/>
+                <w:color w:val="000000"/>
+                <w:kern w:val="2"/>
+                <w:sz w:val="24"/>
+                <w:szCs w:val="24"/>
+                <w:u w:val="none"/>
+                <w:lang w:val="en-US" w:eastAsia="zh-CN" w:bidi="hi-IN"/>
+              </w:rPr>
+              <w:t>erro podem ser exibidas para o usuário)</w:t>
+            </w:r>
+            <w:r>
+              <w:rPr>
+                <w:b w:val="false"/>
+                <w:bCs w:val="false"/>
+                <w:i w:val="false"/>
+                <w:iCs w:val="false"/>
+                <w:strike w:val="false"/>
+                <w:dstrike w:val="false"/>
+                <w:outline w:val="false"/>
+                <w:shadow w:val="false"/>
+                <w:color w:val="000000"/>
+                <w:sz w:val="24"/>
+                <w:szCs w:val="24"/>
+                <w:u w:val="none"/>
+              </w:rPr>
+              <w:t>.</w:t>
+            </w:r>
+          </w:p>
+          <w:p>
+            <w:pPr>
+              <w:pStyle w:val="TableContents"/>
+              <w:bidi w:val="0"/>
+              <w:jc w:val="left"/>
               <w:rPr>
                 <w:rFonts w:ascii="Liberation Serif" w:hAnsi="Liberation Serif"/>
                 <w:b w:val="false"/>
@@ -1278,7 +1445,47 @@
                 <w:szCs w:val="24"/>
                 <w:u w:val="none"/>
               </w:rPr>
-              <w:t>Não há.</w:t>
+            </w:r>
+          </w:p>
+          <w:p>
+            <w:pPr>
+              <w:pStyle w:val="Normal"/>
+              <w:bidi w:val="0"/>
+              <w:jc w:val="left"/>
+              <w:rPr>
+                <w:rFonts w:ascii="Liberation Serif" w:hAnsi="Liberation Serif"/>
+                <w:b w:val="false"/>
+                <w:b w:val="false"/>
+                <w:bCs w:val="false"/>
+                <w:i w:val="false"/>
+                <w:i w:val="false"/>
+                <w:iCs w:val="false"/>
+                <w:strike w:val="false"/>
+                <w:dstrike w:val="false"/>
+                <w:outline w:val="false"/>
+                <w:shadow w:val="false"/>
+                <w:color w:val="000000"/>
+                <w:sz w:val="24"/>
+                <w:szCs w:val="24"/>
+                <w:u w:val="none"/>
+              </w:rPr>
+            </w:pPr>
+            <w:r>
+              <w:rPr>
+                <w:b w:val="false"/>
+                <w:bCs w:val="false"/>
+                <w:i w:val="false"/>
+                <w:iCs w:val="false"/>
+                <w:strike w:val="false"/>
+                <w:dstrike w:val="false"/>
+                <w:outline w:val="false"/>
+                <w:shadow w:val="false"/>
+                <w:color w:val="000000"/>
+                <w:sz w:val="24"/>
+                <w:szCs w:val="24"/>
+                <w:u w:val="none"/>
+              </w:rPr>
+              <w:t>Em caso de falha(s) na execução as pós-condições não serão verdadeiras (os dados de interesse não serão obtidos).</w:t>
             </w:r>
           </w:p>
         </w:tc>
@@ -1287,7 +1494,7 @@
         <w:trPr/>
         <w:tc>
           <w:tcPr>
-            <w:tcW w:w="2700" w:type="dxa"/>
+            <w:tcW w:w="2250" w:type="dxa"/>
             <w:tcBorders>
               <w:left w:val="single" w:sz="4" w:space="0" w:color="000000"/>
               <w:bottom w:val="single" w:sz="4" w:space="0" w:color="000000"/>
@@ -1338,7 +1545,7 @@
         </w:tc>
         <w:tc>
           <w:tcPr>
-            <w:tcW w:w="7278" w:type="dxa"/>
+            <w:tcW w:w="7728" w:type="dxa"/>
             <w:tcBorders>
               <w:left w:val="single" w:sz="4" w:space="0" w:color="000000"/>
               <w:bottom w:val="single" w:sz="4" w:space="0" w:color="000000"/>
@@ -1444,7 +1651,7 @@
         <w:trPr/>
         <w:tc>
           <w:tcPr>
-            <w:tcW w:w="2700" w:type="dxa"/>
+            <w:tcW w:w="2250" w:type="dxa"/>
             <w:tcBorders>
               <w:left w:val="single" w:sz="4" w:space="0" w:color="000000"/>
               <w:bottom w:val="single" w:sz="4" w:space="0" w:color="000000"/>
@@ -1495,7 +1702,7 @@
         </w:tc>
         <w:tc>
           <w:tcPr>
-            <w:tcW w:w="7278" w:type="dxa"/>
+            <w:tcW w:w="7728" w:type="dxa"/>
             <w:tcBorders>
               <w:left w:val="single" w:sz="4" w:space="0" w:color="000000"/>
               <w:bottom w:val="single" w:sz="4" w:space="0" w:color="000000"/>
@@ -1542,24 +1749,7 @@
                 <w:szCs w:val="24"/>
                 <w:u w:val="none"/>
               </w:rPr>
-              <w:t xml:space="preserve"> </w:t>
-            </w:r>
-            <w:r>
-              <w:rPr>
-                <w:b w:val="false"/>
-                <w:bCs w:val="false"/>
-                <w:i w:val="false"/>
-                <w:iCs w:val="false"/>
-                <w:strike w:val="false"/>
-                <w:dstrike w:val="false"/>
-                <w:outline w:val="false"/>
-                <w:shadow w:val="false"/>
-                <w:color w:val="000000"/>
-                <w:sz w:val="24"/>
-                <w:szCs w:val="24"/>
-                <w:u w:val="none"/>
-              </w:rPr>
-              <w:t xml:space="preserve">O endereço de internet </w:t>
+              <w:t xml:space="preserve"> O endereço de internet “</w:t>
             </w:r>
             <w:hyperlink r:id="rId3">
               <w:r>
@@ -1583,20 +1773,38 @@
             </w:hyperlink>
             <w:r>
               <w:rPr>
-                <w:b w:val="false"/>
-                <w:bCs w:val="false"/>
-                <w:i w:val="false"/>
-                <w:iCs w:val="false"/>
-                <w:strike w:val="false"/>
-                <w:dstrike w:val="false"/>
-                <w:outline w:val="false"/>
-                <w:shadow w:val="false"/>
-                <w:color w:val="000000"/>
-                <w:sz w:val="24"/>
-                <w:szCs w:val="24"/>
-                <w:u w:val="none"/>
-              </w:rPr>
-              <w:t>? deve aceitar requisições do tipo GET com os parâmetros “utf8”, “searcher” e “query” e os respectivos valores “✓”, “drugs” e “{variável_de_interesse}” (</w:t>
+                <w:rStyle w:val="InternetLink"/>
+                <w:b w:val="false"/>
+                <w:bCs w:val="false"/>
+                <w:i w:val="false"/>
+                <w:iCs w:val="false"/>
+                <w:strike w:val="false"/>
+                <w:dstrike w:val="false"/>
+                <w:outline w:val="false"/>
+                <w:shadow w:val="false"/>
+                <w:color w:val="000000"/>
+                <w:sz w:val="24"/>
+                <w:szCs w:val="24"/>
+                <w:u w:val="none"/>
+              </w:rPr>
+              <w:t>"</w:t>
+            </w:r>
+            <w:r>
+              <w:rPr>
+                <w:b w:val="false"/>
+                <w:bCs w:val="false"/>
+                <w:i w:val="false"/>
+                <w:iCs w:val="false"/>
+                <w:strike w:val="false"/>
+                <w:dstrike w:val="false"/>
+                <w:outline w:val="false"/>
+                <w:shadow w:val="false"/>
+                <w:color w:val="000000"/>
+                <w:sz w:val="24"/>
+                <w:szCs w:val="24"/>
+                <w:u w:val="none"/>
+              </w:rPr>
+              <w:t xml:space="preserve"> deve aceitar requisições do tipo GET com os parâmetros “utf8”, “searcher” e “query” e os respectivos valores “✓”, “drugs” e “{variável_de_interesse}” (</w:t>
             </w:r>
             <w:r>
               <w:rPr>
@@ -1670,7 +1878,7 @@
                 <w:szCs w:val="24"/>
                 <w:u w:val="none"/>
               </w:rPr>
-              <w:t>a variável desejada).</w:t>
+              <w:t>a variável desejada) e deve ser utilizado para buscar os dados de interesse.</w:t>
             </w:r>
           </w:p>
           <w:p>
@@ -1752,24 +1960,7 @@
                 <w:szCs w:val="24"/>
                 <w:u w:val="none"/>
               </w:rPr>
-              <w:t xml:space="preserve"> </w:t>
-            </w:r>
-            <w:r>
-              <w:rPr>
-                <w:b w:val="false"/>
-                <w:bCs w:val="false"/>
-                <w:i w:val="false"/>
-                <w:iCs w:val="false"/>
-                <w:strike w:val="false"/>
-                <w:dstrike w:val="false"/>
-                <w:outline w:val="false"/>
-                <w:shadow w:val="false"/>
-                <w:color w:val="000000"/>
-                <w:sz w:val="24"/>
-                <w:szCs w:val="24"/>
-                <w:u w:val="none"/>
-              </w:rPr>
-              <w:t xml:space="preserve">O resultado </w:t>
+              <w:t xml:space="preserve"> O resultado </w:t>
             </w:r>
             <w:r>
               <w:rPr>
@@ -1840,7 +2031,44 @@
                 <w:szCs w:val="24"/>
                 <w:u w:val="none"/>
               </w:rPr>
-              <w:t>) deverá ser uma página HTML válida contendo um elemento do tipo “h1” e outro do tipo “table” com ID “drug-moldb-properties”.</w:t>
+              <w:t xml:space="preserve">) deverá ser uma página HTML válida contendo um elemento do tipo “h1” e outro do tipo “table” com ID “drug-moldb-properties”, de onde os dados de interesse </w:t>
+            </w:r>
+            <w:r>
+              <w:rPr>
+                <w:rFonts w:eastAsia="NSimSun" w:cs="Lucida Sans"/>
+                <w:b w:val="false"/>
+                <w:bCs w:val="false"/>
+                <w:i w:val="false"/>
+                <w:iCs w:val="false"/>
+                <w:strike w:val="false"/>
+                <w:dstrike w:val="false"/>
+                <w:outline w:val="false"/>
+                <w:shadow w:val="false"/>
+                <w:color w:val="000000"/>
+                <w:kern w:val="2"/>
+                <w:sz w:val="24"/>
+                <w:szCs w:val="24"/>
+                <w:u w:val="none"/>
+                <w:lang w:val="en-US" w:eastAsia="zh-CN" w:bidi="hi-IN"/>
+              </w:rPr>
+              <w:t>devem</w:t>
+            </w:r>
+            <w:r>
+              <w:rPr>
+                <w:b w:val="false"/>
+                <w:bCs w:val="false"/>
+                <w:i w:val="false"/>
+                <w:iCs w:val="false"/>
+                <w:strike w:val="false"/>
+                <w:dstrike w:val="false"/>
+                <w:outline w:val="false"/>
+                <w:shadow w:val="false"/>
+                <w:color w:val="000000"/>
+                <w:sz w:val="24"/>
+                <w:szCs w:val="24"/>
+                <w:u w:val="none"/>
+              </w:rPr>
+              <w:t xml:space="preserve"> ser extraídos.</w:t>
             </w:r>
           </w:p>
           <w:p>
@@ -1867,7 +2095,20 @@
               </w:rPr>
             </w:pPr>
             <w:r>
-              <w:rPr/>
+              <w:rPr>
+                <w:b w:val="false"/>
+                <w:bCs w:val="false"/>
+                <w:i w:val="false"/>
+                <w:iCs w:val="false"/>
+                <w:strike w:val="false"/>
+                <w:dstrike w:val="false"/>
+                <w:outline w:val="false"/>
+                <w:shadow w:val="false"/>
+                <w:color w:val="000000"/>
+                <w:sz w:val="24"/>
+                <w:szCs w:val="24"/>
+                <w:u w:val="none"/>
+              </w:rPr>
             </w:r>
           </w:p>
           <w:p>
@@ -2156,6 +2397,7 @@
     <w:qFormat/>
     <w:pPr>
       <w:widowControl/>
+      <w:overflowPunct w:val="true"/>
       <w:bidi w:val="0"/>
       <w:jc w:val="left"/>
     </w:pPr>

</xml_diff>